<commit_message>
Update Entidad Relacionar consultas.docx
</commit_message>
<xml_diff>
--- a/Entidad Relacionar consultas.docx
+++ b/Entidad Relacionar consultas.docx
@@ -1,6 +1,6 @@
 
 <file path=word/document.xml><?xml version="1.0" encoding="utf-8"?>
-<w:document xmlns:wpc="http://schemas.microsoft.com/office/word/2010/wordprocessingCanvas" xmlns:mc="http://schemas.openxmlformats.org/markup-compatibility/2006" xmlns:o="urn:schemas-microsoft-com:office:office" xmlns:r="http://schemas.openxmlformats.org/officeDocument/2006/relationships" xmlns:m="http://schemas.openxmlformats.org/officeDocument/2006/math" xmlns:v="urn:schemas-microsoft-com:vml" xmlns:wp14="http://schemas.microsoft.com/office/word/2010/wordprocessingDrawing" xmlns:wp="http://schemas.openxmlformats.org/drawingml/2006/wordprocessingDrawing" xmlns:w10="urn:schemas-microsoft-com:office:word" xmlns:w="http://schemas.openxmlformats.org/wordprocessingml/2006/main" xmlns:w14="http://schemas.microsoft.com/office/word/2010/wordml" xmlns:w15="http://schemas.microsoft.com/office/word/2012/wordml" xmlns:wpg="http://schemas.microsoft.com/office/word/2010/wordprocessingGroup" xmlns:wpi="http://schemas.microsoft.com/office/word/2010/wordprocessingInk" xmlns:wne="http://schemas.microsoft.com/office/word/2006/wordml" xmlns:wps="http://schemas.microsoft.com/office/word/2010/wordprocessingShape" mc:Ignorable="w14 w15 wp14">
+<w:document xmlns:wpc="http://schemas.microsoft.com/office/word/2010/wordprocessingCanvas" xmlns:cx="http://schemas.microsoft.com/office/drawing/2014/chartex" xmlns:mc="http://schemas.openxmlformats.org/markup-compatibility/2006" xmlns:o="urn:schemas-microsoft-com:office:office" xmlns:r="http://schemas.openxmlformats.org/officeDocument/2006/relationships" xmlns:m="http://schemas.openxmlformats.org/officeDocument/2006/math" xmlns:v="urn:schemas-microsoft-com:vml" xmlns:wp14="http://schemas.microsoft.com/office/word/2010/wordprocessingDrawing" xmlns:wp="http://schemas.openxmlformats.org/drawingml/2006/wordprocessingDrawing" xmlns:w10="urn:schemas-microsoft-com:office:word" xmlns:w="http://schemas.openxmlformats.org/wordprocessingml/2006/main" xmlns:w14="http://schemas.microsoft.com/office/word/2010/wordml" xmlns:w15="http://schemas.microsoft.com/office/word/2012/wordml" xmlns:w16se="http://schemas.microsoft.com/office/word/2015/wordml/symex" xmlns:wpg="http://schemas.microsoft.com/office/word/2010/wordprocessingGroup" xmlns:wpi="http://schemas.microsoft.com/office/word/2010/wordprocessingInk" xmlns:wne="http://schemas.microsoft.com/office/word/2006/wordml" xmlns:wps="http://schemas.microsoft.com/office/word/2010/wordprocessingShape" mc:Ignorable="w14 w15 w16se wp14">
   <w:body>
     <w:p>
       <w:pPr>
@@ -32,153 +32,17 @@
       </w:pPr>
       <w:r>
         <w:rPr>
+          <w:noProof/>
           <w:sz w:val="40"/>
           <w:szCs w:val="40"/>
           <w:u w:val="single"/>
-          <w:lang w:val="es-MX"/>
+          <w:lang w:val="es-419" w:eastAsia="es-419"/>
         </w:rPr>
         <w:drawing>
           <wp:inline distT="0" distB="0" distL="0" distR="0" wp14:anchorId="091FBF3E" wp14:editId="69C4CF91">
             <wp:extent cx="5400040" cy="5252085"/>
             <wp:effectExtent l="0" t="0" r="0" b="5715"/>
             <wp:docPr id="1" name="Imagen 1"/>
-            <wp:cNvGraphicFramePr>
-              <a:graphicFrameLocks xmlns:a="http://schemas.openxmlformats.org/drawingml/2006/main" noChangeAspect="1"/>
-            </wp:cNvGraphicFramePr>
-            <a:graphic xmlns:a="http://schemas.openxmlformats.org/drawingml/2006/main">
-              <a:graphicData uri="http://schemas.openxmlformats.org/drawingml/2006/picture">
-                <pic:pic xmlns:pic="http://schemas.openxmlformats.org/drawingml/2006/picture">
-                  <pic:nvPicPr>
-                    <pic:cNvPr id="1" name=""/>
-                    <pic:cNvPicPr/>
-                  </pic:nvPicPr>
-                  <pic:blipFill>
-                    <a:blip r:embed="rId4"/>
-                    <a:stretch>
-                      <a:fillRect/>
-                    </a:stretch>
-                  </pic:blipFill>
-                  <pic:spPr>
-                    <a:xfrm>
-                      <a:off x="0" y="0"/>
-                      <a:ext cx="5400040" cy="5252085"/>
-                    </a:xfrm>
-                    <a:prstGeom prst="rect">
-                      <a:avLst/>
-                    </a:prstGeom>
-                  </pic:spPr>
-                </pic:pic>
-              </a:graphicData>
-            </a:graphic>
-          </wp:inline>
-        </w:drawing>
-      </w:r>
-    </w:p>
-    <w:p>
-      <w:pPr>
-        <w:rPr>
-          <w:sz w:val="40"/>
-          <w:szCs w:val="40"/>
-          <w:lang w:val="es-MX"/>
-        </w:rPr>
-      </w:pPr>
-      <w:r>
-        <w:rPr>
-          <w:sz w:val="40"/>
-          <w:szCs w:val="40"/>
-          <w:lang w:val="es-MX"/>
-        </w:rPr>
-        <w:t>Consulta (capturas)</w:t>
-      </w:r>
-    </w:p>
-    <w:p>
-      <w:pPr>
-        <w:rPr>
-          <w:sz w:val="40"/>
-          <w:szCs w:val="40"/>
-          <w:lang w:val="es-MX"/>
-        </w:rPr>
-      </w:pPr>
-      <w:r>
-        <w:rPr>
-          <w:sz w:val="40"/>
-          <w:szCs w:val="40"/>
-          <w:lang w:val="es-MX"/>
-        </w:rPr>
-        <w:t xml:space="preserve">Mpirizdutra89- </w:t>
-      </w:r>
-    </w:p>
-    <w:p>
-      <w:pPr>
-        <w:rPr>
-          <w:b/>
-          <w:i/>
-          <w:sz w:val="40"/>
-          <w:szCs w:val="40"/>
-          <w:lang w:val="es-MX"/>
-        </w:rPr>
-      </w:pPr>
-      <w:proofErr w:type="spellStart"/>
-      <w:r>
-        <w:rPr>
-          <w:b/>
-          <w:i/>
-        </w:rPr>
-        <w:t>B_</w:t>
-      </w:r>
-      <w:r>
-        <w:rPr>
-          <w:b/>
-          <w:i/>
-        </w:rPr>
-        <w:t>Listar</w:t>
-      </w:r>
-      <w:proofErr w:type="spellEnd"/>
-      <w:r>
-        <w:rPr>
-          <w:b/>
-          <w:i/>
-        </w:rPr>
-        <w:t xml:space="preserve"> </w:t>
-      </w:r>
-      <w:proofErr w:type="spellStart"/>
-      <w:r>
-        <w:rPr>
-          <w:b/>
-          <w:i/>
-        </w:rPr>
-        <w:t>dni</w:t>
-      </w:r>
-      <w:proofErr w:type="spellEnd"/>
-      <w:r>
-        <w:rPr>
-          <w:b/>
-          <w:i/>
-        </w:rPr>
-        <w:t>, apellido, nombre y teléfono de los Clientes cuyas Mascotas sean de la especie “canino”.</w:t>
-      </w:r>
-      <w:bookmarkStart w:id="0" w:name="_GoBack"/>
-      <w:bookmarkEnd w:id="0"/>
-    </w:p>
-    <w:p>
-      <w:pPr>
-        <w:rPr>
-          <w:sz w:val="40"/>
-          <w:szCs w:val="40"/>
-          <w:lang w:val="es-MX"/>
-        </w:rPr>
-      </w:pPr>
-      <w:r>
-        <w:rPr>
-          <w:sz w:val="40"/>
-          <w:szCs w:val="40"/>
-          <w:lang w:val="es-MX"/>
-        </w:rPr>
-        <w:drawing>
-          <wp:inline distT="0" distB="0" distL="0" distR="0" wp14:anchorId="373CAB38" wp14:editId="058F88C9">
-            <wp:extent cx="5400040" cy="1539875"/>
-            <wp:effectExtent l="0" t="0" r="0" b="3175"/>
-            <wp:docPr id="3" name="Imagen 3"/>
             <wp:cNvGraphicFramePr>
               <a:graphicFrameLocks xmlns:a="http://schemas.openxmlformats.org/drawingml/2006/main" noChangeAspect="1"/>
             </wp:cNvGraphicFramePr>
@@ -198,6 +62,142 @@
                   <pic:spPr>
                     <a:xfrm>
                       <a:off x="0" y="0"/>
+                      <a:ext cx="5400040" cy="5252085"/>
+                    </a:xfrm>
+                    <a:prstGeom prst="rect">
+                      <a:avLst/>
+                    </a:prstGeom>
+                  </pic:spPr>
+                </pic:pic>
+              </a:graphicData>
+            </a:graphic>
+          </wp:inline>
+        </w:drawing>
+      </w:r>
+    </w:p>
+    <w:p>
+      <w:pPr>
+        <w:rPr>
+          <w:sz w:val="40"/>
+          <w:szCs w:val="40"/>
+          <w:lang w:val="es-MX"/>
+        </w:rPr>
+      </w:pPr>
+      <w:r>
+        <w:rPr>
+          <w:sz w:val="40"/>
+          <w:szCs w:val="40"/>
+          <w:lang w:val="es-MX"/>
+        </w:rPr>
+        <w:t>Consulta (capturas)</w:t>
+      </w:r>
+    </w:p>
+    <w:p>
+      <w:pPr>
+        <w:rPr>
+          <w:sz w:val="40"/>
+          <w:szCs w:val="40"/>
+          <w:lang w:val="es-MX"/>
+        </w:rPr>
+      </w:pPr>
+      <w:r>
+        <w:rPr>
+          <w:sz w:val="40"/>
+          <w:szCs w:val="40"/>
+          <w:lang w:val="es-MX"/>
+        </w:rPr>
+        <w:t xml:space="preserve">Mpirizdutra89- </w:t>
+      </w:r>
+    </w:p>
+    <w:p>
+      <w:pPr>
+        <w:rPr>
+          <w:b/>
+          <w:i/>
+          <w:sz w:val="40"/>
+          <w:szCs w:val="40"/>
+          <w:lang w:val="es-MX"/>
+        </w:rPr>
+      </w:pPr>
+      <w:proofErr w:type="spellStart"/>
+      <w:r>
+        <w:rPr>
+          <w:b/>
+          <w:i/>
+        </w:rPr>
+        <w:t>B_</w:t>
+      </w:r>
+      <w:r>
+        <w:rPr>
+          <w:b/>
+          <w:i/>
+        </w:rPr>
+        <w:t>Listar</w:t>
+      </w:r>
+      <w:proofErr w:type="spellEnd"/>
+      <w:r>
+        <w:rPr>
+          <w:b/>
+          <w:i/>
+        </w:rPr>
+        <w:t xml:space="preserve"> </w:t>
+      </w:r>
+      <w:proofErr w:type="spellStart"/>
+      <w:r>
+        <w:rPr>
+          <w:b/>
+          <w:i/>
+        </w:rPr>
+        <w:t>dni</w:t>
+      </w:r>
+      <w:proofErr w:type="spellEnd"/>
+      <w:r>
+        <w:rPr>
+          <w:b/>
+          <w:i/>
+        </w:rPr>
+        <w:t>, apellido, nombre y teléfono de los Clientes cuyas Mascotas sean de la especie “canino”.</w:t>
+      </w:r>
+    </w:p>
+    <w:p>
+      <w:pPr>
+        <w:rPr>
+          <w:sz w:val="40"/>
+          <w:szCs w:val="40"/>
+          <w:lang w:val="es-MX"/>
+        </w:rPr>
+      </w:pPr>
+      <w:r>
+        <w:rPr>
+          <w:noProof/>
+          <w:sz w:val="40"/>
+          <w:szCs w:val="40"/>
+          <w:lang w:val="es-419" w:eastAsia="es-419"/>
+        </w:rPr>
+        <w:drawing>
+          <wp:inline distT="0" distB="0" distL="0" distR="0" wp14:anchorId="373CAB38" wp14:editId="058F88C9">
+            <wp:extent cx="5400040" cy="1539875"/>
+            <wp:effectExtent l="0" t="0" r="0" b="3175"/>
+            <wp:docPr id="3" name="Imagen 3"/>
+            <wp:cNvGraphicFramePr>
+              <a:graphicFrameLocks xmlns:a="http://schemas.openxmlformats.org/drawingml/2006/main" noChangeAspect="1"/>
+            </wp:cNvGraphicFramePr>
+            <a:graphic xmlns:a="http://schemas.openxmlformats.org/drawingml/2006/main">
+              <a:graphicData uri="http://schemas.openxmlformats.org/drawingml/2006/picture">
+                <pic:pic xmlns:pic="http://schemas.openxmlformats.org/drawingml/2006/picture">
+                  <pic:nvPicPr>
+                    <pic:cNvPr id="1" name=""/>
+                    <pic:cNvPicPr/>
+                  </pic:nvPicPr>
+                  <pic:blipFill>
+                    <a:blip r:embed="rId6"/>
+                    <a:stretch>
+                      <a:fillRect/>
+                    </a:stretch>
+                  </pic:blipFill>
+                  <pic:spPr>
+                    <a:xfrm>
+                      <a:off x="0" y="0"/>
                       <a:ext cx="5400040" cy="1539875"/>
                     </a:xfrm>
                     <a:prstGeom prst="rect">
@@ -219,6 +219,105 @@
           <w:lang w:val="es-MX"/>
         </w:rPr>
       </w:pPr>
+      <w:r>
+        <w:rPr>
+          <w:sz w:val="40"/>
+          <w:szCs w:val="40"/>
+          <w:lang w:val="es-MX"/>
+        </w:rPr>
+        <w:lastRenderedPageBreak/>
+        <w:t>a</w:t>
+      </w:r>
+      <w:r>
+        <w:rPr>
+          <w:sz w:val="40"/>
+          <w:szCs w:val="40"/>
+          <w:lang w:val="es-MX"/>
+        </w:rPr>
+        <w:t>guz11</w:t>
+      </w:r>
+      <w:r>
+        <w:rPr>
+          <w:sz w:val="40"/>
+          <w:szCs w:val="40"/>
+          <w:lang w:val="es-MX"/>
+        </w:rPr>
+        <w:t xml:space="preserve"> – Agustin Jofre</w:t>
+      </w:r>
+      <w:bookmarkStart w:id="0" w:name="_GoBack"/>
+      <w:bookmarkEnd w:id="0"/>
+    </w:p>
+    <w:p>
+      <w:pPr>
+        <w:pStyle w:val="Prrafodelista"/>
+        <w:numPr>
+          <w:ilvl w:val="0"/>
+          <w:numId w:val="1"/>
+        </w:numPr>
+        <w:rPr>
+          <w:b/>
+          <w:lang w:val="es-MX"/>
+        </w:rPr>
+      </w:pPr>
+      <w:r>
+        <w:rPr>
+          <w:b/>
+        </w:rPr>
+        <w:t xml:space="preserve">Listar </w:t>
+      </w:r>
+      <w:proofErr w:type="spellStart"/>
+      <w:r>
+        <w:rPr>
+          <w:b/>
+        </w:rPr>
+        <w:t>dni</w:t>
+      </w:r>
+      <w:proofErr w:type="spellEnd"/>
+      <w:r>
+        <w:rPr>
+          <w:b/>
+        </w:rPr>
+        <w:t>, apellido, nombre y teléfono de los Clientes cuyos apellidos comiencen con la letra “m”.</w:t>
+      </w:r>
+    </w:p>
+    <w:p>
+      <w:pPr>
+        <w:ind w:left="360"/>
+        <w:rPr>
+          <w:b/>
+          <w:lang w:val="es-MX"/>
+        </w:rPr>
+      </w:pPr>
+      <w:r>
+        <w:rPr>
+          <w:b/>
+          <w:lang w:val="es-MX"/>
+        </w:rPr>
+        <w:pict>
+          <v:shapetype id="_x0000_t75" coordsize="21600,21600" o:spt="75" o:preferrelative="t" path="m@4@5l@4@11@9@11@9@5xe" filled="f" stroked="f">
+            <v:stroke joinstyle="miter"/>
+            <v:formulas>
+              <v:f eqn="if lineDrawn pixelLineWidth 0"/>
+              <v:f eqn="sum @0 1 0"/>
+              <v:f eqn="sum 0 0 @1"/>
+              <v:f eqn="prod @2 1 2"/>
+              <v:f eqn="prod @3 21600 pixelWidth"/>
+              <v:f eqn="prod @3 21600 pixelHeight"/>
+              <v:f eqn="sum @0 0 1"/>
+              <v:f eqn="prod @6 1 2"/>
+              <v:f eqn="prod @7 21600 pixelWidth"/>
+              <v:f eqn="sum @8 21600 0"/>
+              <v:f eqn="prod @7 21600 pixelHeight"/>
+              <v:f eqn="sum @10 21600 0"/>
+            </v:formulas>
+            <v:path o:extrusionok="f" gradientshapeok="t" o:connecttype="rect"/>
+            <o:lock v:ext="edit" aspectratio="t"/>
+          </v:shapetype>
+          <v:shape id="_x0000_i1025" type="#_x0000_t75" style="width:425.25pt;height:187.5pt">
+            <v:imagedata r:id="rId7" o:title="Captura Agustin Jofre Select(dni,apellido,nombre,telefono)"/>
+          </v:shape>
+        </w:pict>
+      </w:r>
     </w:p>
     <w:sectPr>
       <w:pgSz w:w="11906" w:h="16838"/>
@@ -230,8 +329,105 @@
 </w:document>
 </file>
 
+<file path=word/numbering.xml><?xml version="1.0" encoding="utf-8"?>
+<w:numbering xmlns:wpc="http://schemas.microsoft.com/office/word/2010/wordprocessingCanvas" xmlns:cx="http://schemas.microsoft.com/office/drawing/2014/chartex" xmlns:mc="http://schemas.openxmlformats.org/markup-compatibility/2006" xmlns:o="urn:schemas-microsoft-com:office:office" xmlns:r="http://schemas.openxmlformats.org/officeDocument/2006/relationships" xmlns:m="http://schemas.openxmlformats.org/officeDocument/2006/math" xmlns:v="urn:schemas-microsoft-com:vml" xmlns:wp14="http://schemas.microsoft.com/office/word/2010/wordprocessingDrawing" xmlns:wp="http://schemas.openxmlformats.org/drawingml/2006/wordprocessingDrawing" xmlns:w10="urn:schemas-microsoft-com:office:word" xmlns:w="http://schemas.openxmlformats.org/wordprocessingml/2006/main" xmlns:w14="http://schemas.microsoft.com/office/word/2010/wordml" xmlns:w15="http://schemas.microsoft.com/office/word/2012/wordml" xmlns:w16se="http://schemas.microsoft.com/office/word/2015/wordml/symex" xmlns:wpg="http://schemas.microsoft.com/office/word/2010/wordprocessingGroup" xmlns:wpi="http://schemas.microsoft.com/office/word/2010/wordprocessingInk" xmlns:wne="http://schemas.microsoft.com/office/word/2006/wordml" xmlns:wps="http://schemas.microsoft.com/office/word/2010/wordprocessingShape" mc:Ignorable="w14 w15 w16se wp14">
+  <w:abstractNum w:abstractNumId="0" w15:restartNumberingAfterBreak="0">
+    <w:nsid w:val="3759202A"/>
+    <w:multiLevelType w:val="hybridMultilevel"/>
+    <w:tmpl w:val="1C6A62BA"/>
+    <w:lvl w:ilvl="0" w:tplc="580A0017">
+      <w:start w:val="1"/>
+      <w:numFmt w:val="lowerLetter"/>
+      <w:lvlText w:val="%1)"/>
+      <w:lvlJc w:val="left"/>
+      <w:pPr>
+        <w:ind w:left="720" w:hanging="360"/>
+      </w:pPr>
+      <w:rPr>
+        <w:rFonts w:hint="default"/>
+      </w:rPr>
+    </w:lvl>
+    <w:lvl w:ilvl="1" w:tplc="580A0019" w:tentative="1">
+      <w:start w:val="1"/>
+      <w:numFmt w:val="lowerLetter"/>
+      <w:lvlText w:val="%2."/>
+      <w:lvlJc w:val="left"/>
+      <w:pPr>
+        <w:ind w:left="1440" w:hanging="360"/>
+      </w:pPr>
+    </w:lvl>
+    <w:lvl w:ilvl="2" w:tplc="580A001B" w:tentative="1">
+      <w:start w:val="1"/>
+      <w:numFmt w:val="lowerRoman"/>
+      <w:lvlText w:val="%3."/>
+      <w:lvlJc w:val="right"/>
+      <w:pPr>
+        <w:ind w:left="2160" w:hanging="180"/>
+      </w:pPr>
+    </w:lvl>
+    <w:lvl w:ilvl="3" w:tplc="580A000F" w:tentative="1">
+      <w:start w:val="1"/>
+      <w:numFmt w:val="decimal"/>
+      <w:lvlText w:val="%4."/>
+      <w:lvlJc w:val="left"/>
+      <w:pPr>
+        <w:ind w:left="2880" w:hanging="360"/>
+      </w:pPr>
+    </w:lvl>
+    <w:lvl w:ilvl="4" w:tplc="580A0019" w:tentative="1">
+      <w:start w:val="1"/>
+      <w:numFmt w:val="lowerLetter"/>
+      <w:lvlText w:val="%5."/>
+      <w:lvlJc w:val="left"/>
+      <w:pPr>
+        <w:ind w:left="3600" w:hanging="360"/>
+      </w:pPr>
+    </w:lvl>
+    <w:lvl w:ilvl="5" w:tplc="580A001B" w:tentative="1">
+      <w:start w:val="1"/>
+      <w:numFmt w:val="lowerRoman"/>
+      <w:lvlText w:val="%6."/>
+      <w:lvlJc w:val="right"/>
+      <w:pPr>
+        <w:ind w:left="4320" w:hanging="180"/>
+      </w:pPr>
+    </w:lvl>
+    <w:lvl w:ilvl="6" w:tplc="580A000F" w:tentative="1">
+      <w:start w:val="1"/>
+      <w:numFmt w:val="decimal"/>
+      <w:lvlText w:val="%7."/>
+      <w:lvlJc w:val="left"/>
+      <w:pPr>
+        <w:ind w:left="5040" w:hanging="360"/>
+      </w:pPr>
+    </w:lvl>
+    <w:lvl w:ilvl="7" w:tplc="580A0019" w:tentative="1">
+      <w:start w:val="1"/>
+      <w:numFmt w:val="lowerLetter"/>
+      <w:lvlText w:val="%8."/>
+      <w:lvlJc w:val="left"/>
+      <w:pPr>
+        <w:ind w:left="5760" w:hanging="360"/>
+      </w:pPr>
+    </w:lvl>
+    <w:lvl w:ilvl="8" w:tplc="580A001B" w:tentative="1">
+      <w:start w:val="1"/>
+      <w:numFmt w:val="lowerRoman"/>
+      <w:lvlText w:val="%9."/>
+      <w:lvlJc w:val="right"/>
+      <w:pPr>
+        <w:ind w:left="6480" w:hanging="180"/>
+      </w:pPr>
+    </w:lvl>
+  </w:abstractNum>
+  <w:num w:numId="1">
+    <w:abstractNumId w:val="0"/>
+  </w:num>
+</w:numbering>
+</file>
+
 <file path=word/styles.xml><?xml version="1.0" encoding="utf-8"?>
-<w:styles xmlns:mc="http://schemas.openxmlformats.org/markup-compatibility/2006" xmlns:r="http://schemas.openxmlformats.org/officeDocument/2006/relationships" xmlns:w="http://schemas.openxmlformats.org/wordprocessingml/2006/main" xmlns:w14="http://schemas.microsoft.com/office/word/2010/wordml" xmlns:w15="http://schemas.microsoft.com/office/word/2012/wordml" mc:Ignorable="w14 w15">
+<w:styles xmlns:mc="http://schemas.openxmlformats.org/markup-compatibility/2006" xmlns:r="http://schemas.openxmlformats.org/officeDocument/2006/relationships" xmlns:w="http://schemas.openxmlformats.org/wordprocessingml/2006/main" xmlns:w14="http://schemas.microsoft.com/office/word/2010/wordml" xmlns:w15="http://schemas.microsoft.com/office/word/2012/wordml" xmlns:w16se="http://schemas.microsoft.com/office/word/2015/wordml/symex" mc:Ignorable="w14 w15 w16se">
   <w:docDefaults>
     <w:rPrDefault>
       <w:rPr>
@@ -651,6 +847,17 @@
     <w:semiHidden/>
     <w:unhideWhenUsed/>
   </w:style>
+  <w:style w:type="paragraph" w:styleId="Prrafodelista">
+    <w:name w:val="List Paragraph"/>
+    <w:basedOn w:val="Normal"/>
+    <w:uiPriority w:val="34"/>
+    <w:qFormat/>
+    <w:rsid w:val="00984C99"/>
+    <w:pPr>
+      <w:ind w:left="720"/>
+      <w:contextualSpacing/>
+    </w:pPr>
+  </w:style>
 </w:styles>
 </file>
 

</xml_diff>